<commit_message>
Trabajando en tarea 3 del plan
La tarea 2 se pospondrá, no se logro el objetivo
</commit_message>
<xml_diff>
--- a/Tesis/Plan de Actividades.docx
+++ b/Tesis/Plan de Actividades.docx
@@ -1,6 +1,6 @@
 
 <file path=word/document.xml><?xml version="1.0" encoding="utf-8"?>
-<w:document xmlns:wpc="http://schemas.microsoft.com/office/word/2010/wordprocessingCanvas" xmlns:cx="http://schemas.microsoft.com/office/drawing/2014/chartex" xmlns:cx1="http://schemas.microsoft.com/office/drawing/2015/9/8/chartex" xmlns:cx2="http://schemas.microsoft.com/office/drawing/2015/10/21/chartex" xmlns:cx3="http://schemas.microsoft.com/office/drawing/2016/5/9/chartex" xmlns:cx4="http://schemas.microsoft.com/office/drawing/2016/5/10/chartex" xmlns:cx5="http://schemas.microsoft.com/office/drawing/2016/5/11/chartex" xmlns:cx6="http://schemas.microsoft.com/office/drawing/2016/5/12/chartex" xmlns:cx7="http://schemas.microsoft.com/office/drawing/2016/5/13/chartex" xmlns:cx8="http://schemas.microsoft.com/office/drawing/2016/5/14/chartex" xmlns:mc="http://schemas.openxmlformats.org/markup-compatibility/2006" xmlns:aink="http://schemas.microsoft.com/office/drawing/2016/ink" xmlns:am3d="http://schemas.microsoft.com/office/drawing/2017/model3d" xmlns:o="urn:schemas-microsoft-com:office:office" xmlns:r="http://schemas.openxmlformats.org/officeDocument/2006/relationships" xmlns:m="http://schemas.openxmlformats.org/officeDocument/2006/math" xmlns:v="urn:schemas-microsoft-com:vml" xmlns:wp14="http://schemas.microsoft.com/office/word/2010/wordprocessingDrawing" xmlns:wp="http://schemas.openxmlformats.org/drawingml/2006/wordprocessingDrawing" xmlns:w10="urn:schemas-microsoft-com:office:word" xmlns:w="http://schemas.openxmlformats.org/wordprocessingml/2006/main" xmlns:w14="http://schemas.microsoft.com/office/word/2010/wordml" xmlns:w15="http://schemas.microsoft.com/office/word/2012/wordml" xmlns:w16cex="http://schemas.microsoft.com/office/word/2018/wordml/cex" xmlns:w16cid="http://schemas.microsoft.com/office/word/2016/wordml/cid" xmlns:w16="http://schemas.microsoft.com/office/word/2018/wordml" xmlns:w16sdtdh="http://schemas.microsoft.com/office/word/2020/wordml/sdtdatahash" xmlns:w16se="http://schemas.microsoft.com/office/word/2015/wordml/symex" xmlns:wpg="http://schemas.microsoft.com/office/word/2010/wordprocessingGroup" xmlns:wpi="http://schemas.microsoft.com/office/word/2010/wordprocessingInk" xmlns:wne="http://schemas.microsoft.com/office/word/2006/wordml" xmlns:wps="http://schemas.microsoft.com/office/word/2010/wordprocessingShape" mc:Ignorable="w14 w15 w16se w16cid w16 w16cex w16sdtdh wp14">
+<w:document xmlns:wpc="http://schemas.microsoft.com/office/word/2010/wordprocessingCanvas" xmlns:cx="http://schemas.microsoft.com/office/drawing/2014/chartex" xmlns:cx1="http://schemas.microsoft.com/office/drawing/2015/9/8/chartex" xmlns:cx2="http://schemas.microsoft.com/office/drawing/2015/10/21/chartex" xmlns:cx3="http://schemas.microsoft.com/office/drawing/2016/5/9/chartex" xmlns:cx4="http://schemas.microsoft.com/office/drawing/2016/5/10/chartex" xmlns:cx5="http://schemas.microsoft.com/office/drawing/2016/5/11/chartex" xmlns:cx6="http://schemas.microsoft.com/office/drawing/2016/5/12/chartex" xmlns:cx7="http://schemas.microsoft.com/office/drawing/2016/5/13/chartex" xmlns:cx8="http://schemas.microsoft.com/office/drawing/2016/5/14/chartex" xmlns:mc="http://schemas.openxmlformats.org/markup-compatibility/2006" xmlns:aink="http://schemas.microsoft.com/office/drawing/2016/ink" xmlns:am3d="http://schemas.microsoft.com/office/drawing/2017/model3d" xmlns:o="urn:schemas-microsoft-com:office:office" xmlns:oel="http://schemas.microsoft.com/office/2019/extlst" xmlns:r="http://schemas.openxmlformats.org/officeDocument/2006/relationships" xmlns:m="http://schemas.openxmlformats.org/officeDocument/2006/math" xmlns:v="urn:schemas-microsoft-com:vml" xmlns:wp14="http://schemas.microsoft.com/office/word/2010/wordprocessingDrawing" xmlns:wp="http://schemas.openxmlformats.org/drawingml/2006/wordprocessingDrawing" xmlns:w10="urn:schemas-microsoft-com:office:word" xmlns:w="http://schemas.openxmlformats.org/wordprocessingml/2006/main" xmlns:w14="http://schemas.microsoft.com/office/word/2010/wordml" xmlns:w15="http://schemas.microsoft.com/office/word/2012/wordml" xmlns:w16cex="http://schemas.microsoft.com/office/word/2018/wordml/cex" xmlns:w16cid="http://schemas.microsoft.com/office/word/2016/wordml/cid" xmlns:w16="http://schemas.microsoft.com/office/word/2018/wordml" xmlns:w16sdtdh="http://schemas.microsoft.com/office/word/2020/wordml/sdtdatahash" xmlns:w16se="http://schemas.microsoft.com/office/word/2015/wordml/symex" xmlns:wpg="http://schemas.microsoft.com/office/word/2010/wordprocessingGroup" xmlns:wpi="http://schemas.microsoft.com/office/word/2010/wordprocessingInk" xmlns:wne="http://schemas.microsoft.com/office/word/2006/wordml" xmlns:wps="http://schemas.microsoft.com/office/word/2010/wordprocessingShape" mc:Ignorable="w14 w15 w16se w16cid w16 w16cex w16sdtdh wp14">
   <w:body>
     <w:p>
       <w:r>
@@ -398,15 +398,15 @@
             <w:pPr>
               <w:rPr>
                 <w:rFonts w:ascii="Arial" w:hAnsi="Arial" w:cs="Arial"/>
-                <w:color w:val="00B050"/>
-                <w:sz w:val="24"/>
-                <w:szCs w:val="24"/>
-              </w:rPr>
-            </w:pPr>
-            <w:r>
-              <w:rPr>
-                <w:rFonts w:ascii="Arial" w:hAnsi="Arial" w:cs="Arial"/>
-                <w:color w:val="00B050"/>
+                <w:color w:val="FF0000"/>
+                <w:sz w:val="24"/>
+                <w:szCs w:val="24"/>
+              </w:rPr>
+            </w:pPr>
+            <w:r>
+              <w:rPr>
+                <w:rFonts w:ascii="Arial" w:hAnsi="Arial" w:cs="Arial"/>
+                <w:color w:val="FF0000"/>
                 <w:sz w:val="24"/>
                 <w:szCs w:val="24"/>
               </w:rPr>
@@ -416,7 +416,7 @@
             <w:r>
               <w:rPr>
                 <w:rFonts w:ascii="Arial" w:hAnsi="Arial" w:cs="Arial"/>
-                <w:color w:val="00B050"/>
+                <w:color w:val="FF0000"/>
                 <w:sz w:val="24"/>
                 <w:szCs w:val="24"/>
               </w:rPr>
@@ -426,7 +426,7 @@
             <w:r>
               <w:rPr>
                 <w:rFonts w:ascii="Arial" w:hAnsi="Arial" w:cs="Arial"/>
-                <w:color w:val="00B050"/>
+                <w:color w:val="FF0000"/>
                 <w:sz w:val="24"/>
                 <w:szCs w:val="24"/>
               </w:rPr>
@@ -445,7 +445,7 @@
                 <w:rFonts w:ascii="Arial" w:hAnsi="Arial" w:cs="Arial"/>
                 <w:i w:val="0"/>
                 <w:iCs w:val="0"/>
-                <w:color w:val="00B050"/>
+                <w:color w:val="FF0000"/>
                 <w:sz w:val="24"/>
                 <w:szCs w:val="24"/>
               </w:rPr>
@@ -456,7 +456,7 @@
                 <w:rFonts w:ascii="Arial" w:hAnsi="Arial" w:cs="Arial"/>
                 <w:i w:val="0"/>
                 <w:iCs w:val="0"/>
-                <w:color w:val="00B050"/>
+                <w:color w:val="FF0000"/>
                 <w:sz w:val="24"/>
                 <w:szCs w:val="24"/>
               </w:rPr>
@@ -469,7 +469,7 @@
                 <w:rFonts w:ascii="Arial" w:hAnsi="Arial" w:cs="Arial"/>
                 <w:i w:val="0"/>
                 <w:iCs w:val="0"/>
-                <w:color w:val="00B050"/>
+                <w:color w:val="FF0000"/>
                 <w:sz w:val="24"/>
                 <w:szCs w:val="24"/>
               </w:rPr>
@@ -482,7 +482,7 @@
                 <w:rFonts w:ascii="Arial" w:hAnsi="Arial" w:cs="Arial"/>
                 <w:i w:val="0"/>
                 <w:iCs w:val="0"/>
-                <w:color w:val="00B050"/>
+                <w:color w:val="FF0000"/>
                 <w:sz w:val="24"/>
                 <w:szCs w:val="24"/>
               </w:rPr>
@@ -496,7 +496,7 @@
                 <w:rFonts w:ascii="Arial" w:hAnsi="Arial" w:cs="Arial"/>
                 <w:i w:val="0"/>
                 <w:iCs w:val="0"/>
-                <w:color w:val="00B050"/>
+                <w:color w:val="FF0000"/>
                 <w:sz w:val="24"/>
                 <w:szCs w:val="24"/>
               </w:rPr>
@@ -510,7 +510,7 @@
                 <w:rFonts w:ascii="Arial" w:hAnsi="Arial" w:cs="Arial"/>
                 <w:i w:val="0"/>
                 <w:iCs w:val="0"/>
-                <w:color w:val="00B050"/>
+                <w:color w:val="FF0000"/>
                 <w:sz w:val="24"/>
                 <w:szCs w:val="24"/>
               </w:rPr>
@@ -521,7 +521,7 @@
                 <w:rFonts w:ascii="Arial" w:hAnsi="Arial" w:cs="Arial"/>
                 <w:i w:val="0"/>
                 <w:iCs w:val="0"/>
-                <w:color w:val="00B050"/>
+                <w:color w:val="FF0000"/>
                 <w:sz w:val="24"/>
                 <w:szCs w:val="24"/>
               </w:rPr>
@@ -534,7 +534,7 @@
                 <w:rFonts w:ascii="Arial" w:hAnsi="Arial" w:cs="Arial"/>
                 <w:i w:val="0"/>
                 <w:iCs w:val="0"/>
-                <w:color w:val="00B050"/>
+                <w:color w:val="FF0000"/>
                 <w:sz w:val="24"/>
                 <w:szCs w:val="24"/>
               </w:rPr>
@@ -547,7 +547,7 @@
                 <w:rFonts w:ascii="Arial" w:hAnsi="Arial" w:cs="Arial"/>
                 <w:i w:val="0"/>
                 <w:iCs w:val="0"/>
-                <w:color w:val="00B050"/>
+                <w:color w:val="FF0000"/>
                 <w:sz w:val="24"/>
                 <w:szCs w:val="24"/>
               </w:rPr>
@@ -559,15 +559,15 @@
               <w:pStyle w:val="DecimalAligned"/>
               <w:rPr>
                 <w:rFonts w:ascii="Arial" w:hAnsi="Arial" w:cs="Arial"/>
-                <w:color w:val="00B050"/>
-                <w:sz w:val="24"/>
-                <w:szCs w:val="24"/>
-              </w:rPr>
-            </w:pPr>
-            <w:r>
-              <w:rPr>
-                <w:rFonts w:ascii="Arial" w:hAnsi="Arial" w:cs="Arial"/>
-                <w:color w:val="00B050"/>
+                <w:color w:val="FF0000"/>
+                <w:sz w:val="24"/>
+                <w:szCs w:val="24"/>
+              </w:rPr>
+            </w:pPr>
+            <w:r>
+              <w:rPr>
+                <w:rFonts w:ascii="Arial" w:hAnsi="Arial" w:cs="Arial"/>
+                <w:color w:val="FF0000"/>
                 <w:sz w:val="24"/>
                 <w:szCs w:val="24"/>
               </w:rPr>
@@ -584,15 +584,16 @@
               <w:pStyle w:val="DecimalAligned"/>
               <w:rPr>
                 <w:rFonts w:ascii="Arial" w:hAnsi="Arial" w:cs="Arial"/>
-                <w:color w:val="00B050"/>
-                <w:sz w:val="24"/>
-                <w:szCs w:val="24"/>
-              </w:rPr>
-            </w:pPr>
-            <w:r>
-              <w:rPr>
-                <w:rFonts w:ascii="Arial" w:hAnsi="Arial" w:cs="Arial"/>
-                <w:color w:val="00B050"/>
+                <w:color w:val="FF0000"/>
+                <w:sz w:val="24"/>
+                <w:szCs w:val="24"/>
+                <w:lang w:val="en-US"/>
+              </w:rPr>
+            </w:pPr>
+            <w:r>
+              <w:rPr>
+                <w:rFonts w:ascii="Arial" w:hAnsi="Arial" w:cs="Arial"/>
+                <w:color w:val="FF0000"/>
                 <w:sz w:val="24"/>
                 <w:szCs w:val="24"/>
               </w:rPr>
@@ -609,15 +610,15 @@
               <w:pStyle w:val="DecimalAligned"/>
               <w:rPr>
                 <w:rFonts w:ascii="Arial" w:hAnsi="Arial" w:cs="Arial"/>
-                <w:color w:val="00B050"/>
-                <w:sz w:val="24"/>
-                <w:szCs w:val="24"/>
-              </w:rPr>
-            </w:pPr>
-            <w:r>
-              <w:rPr>
-                <w:rFonts w:ascii="Arial" w:hAnsi="Arial" w:cs="Arial"/>
-                <w:color w:val="00B050"/>
+                <w:color w:val="FF0000"/>
+                <w:sz w:val="24"/>
+                <w:szCs w:val="24"/>
+              </w:rPr>
+            </w:pPr>
+            <w:r>
+              <w:rPr>
+                <w:rFonts w:ascii="Arial" w:hAnsi="Arial" w:cs="Arial"/>
+                <w:color w:val="FF0000"/>
                 <w:sz w:val="24"/>
                 <w:szCs w:val="24"/>
               </w:rPr>
@@ -639,13 +640,15 @@
             <w:pPr>
               <w:rPr>
                 <w:rFonts w:ascii="Arial" w:hAnsi="Arial" w:cs="Arial"/>
-                <w:sz w:val="24"/>
-                <w:szCs w:val="24"/>
-              </w:rPr>
-            </w:pPr>
-            <w:r>
-              <w:rPr>
-                <w:rFonts w:ascii="Arial" w:hAnsi="Arial" w:cs="Arial"/>
+                <w:color w:val="00B050"/>
+                <w:sz w:val="24"/>
+                <w:szCs w:val="24"/>
+              </w:rPr>
+            </w:pPr>
+            <w:r>
+              <w:rPr>
+                <w:rFonts w:ascii="Arial" w:hAnsi="Arial" w:cs="Arial"/>
+                <w:color w:val="00B050"/>
                 <w:sz w:val="24"/>
                 <w:szCs w:val="24"/>
               </w:rPr>
@@ -662,13 +665,15 @@
               <w:pStyle w:val="DecimalAligned"/>
               <w:rPr>
                 <w:rFonts w:ascii="Arial" w:hAnsi="Arial" w:cs="Arial"/>
-                <w:sz w:val="24"/>
-                <w:szCs w:val="24"/>
-              </w:rPr>
-            </w:pPr>
-            <w:r>
-              <w:rPr>
-                <w:rFonts w:ascii="Arial" w:hAnsi="Arial" w:cs="Arial"/>
+                <w:color w:val="00B050"/>
+                <w:sz w:val="24"/>
+                <w:szCs w:val="24"/>
+              </w:rPr>
+            </w:pPr>
+            <w:r>
+              <w:rPr>
+                <w:rFonts w:ascii="Arial" w:hAnsi="Arial" w:cs="Arial"/>
+                <w:color w:val="00B050"/>
                 <w:sz w:val="24"/>
                 <w:szCs w:val="24"/>
               </w:rPr>
@@ -678,6 +683,7 @@
             <w:r>
               <w:rPr>
                 <w:rFonts w:ascii="Arial" w:hAnsi="Arial" w:cs="Arial"/>
+                <w:color w:val="00B050"/>
                 <w:sz w:val="24"/>
                 <w:szCs w:val="24"/>
               </w:rPr>
@@ -687,6 +693,7 @@
             <w:r>
               <w:rPr>
                 <w:rFonts w:ascii="Arial" w:hAnsi="Arial" w:cs="Arial"/>
+                <w:color w:val="00B050"/>
                 <w:sz w:val="24"/>
                 <w:szCs w:val="24"/>
               </w:rPr>
@@ -696,6 +703,7 @@
             <w:r>
               <w:rPr>
                 <w:rFonts w:ascii="Arial" w:hAnsi="Arial" w:cs="Arial"/>
+                <w:color w:val="00B050"/>
                 <w:sz w:val="24"/>
                 <w:szCs w:val="24"/>
               </w:rPr>
@@ -705,12 +713,63 @@
             <w:r>
               <w:rPr>
                 <w:rFonts w:ascii="Arial" w:hAnsi="Arial" w:cs="Arial"/>
+                <w:color w:val="00B050"/>
                 <w:sz w:val="24"/>
                 <w:szCs w:val="24"/>
               </w:rPr>
               <w:t>.</w:t>
             </w:r>
           </w:p>
+          <w:p>
+            <w:pPr>
+              <w:pStyle w:val="DecimalAligned"/>
+              <w:rPr>
+                <w:rFonts w:ascii="Arial" w:hAnsi="Arial" w:cs="Arial"/>
+                <w:color w:val="00B050"/>
+                <w:sz w:val="24"/>
+                <w:szCs w:val="24"/>
+              </w:rPr>
+            </w:pPr>
+            <w:r>
+              <w:rPr>
+                <w:rFonts w:ascii="Arial" w:hAnsi="Arial" w:cs="Arial"/>
+                <w:sz w:val="24"/>
+                <w:szCs w:val="24"/>
+                <w:highlight w:val="yellow"/>
+              </w:rPr>
+              <w:t xml:space="preserve">Sobre los datos del </w:t>
+            </w:r>
+            <w:proofErr w:type="spellStart"/>
+            <w:r>
+              <w:rPr>
+                <w:rFonts w:ascii="Arial" w:hAnsi="Arial" w:cs="Arial"/>
+                <w:sz w:val="24"/>
+                <w:szCs w:val="24"/>
+                <w:highlight w:val="yellow"/>
+              </w:rPr>
+              <w:t>bot</w:t>
+            </w:r>
+            <w:proofErr w:type="spellEnd"/>
+            <w:r>
+              <w:rPr>
+                <w:rFonts w:ascii="Arial" w:hAnsi="Arial" w:cs="Arial"/>
+                <w:sz w:val="24"/>
+                <w:szCs w:val="24"/>
+                <w:highlight w:val="yellow"/>
+              </w:rPr>
+              <w:t xml:space="preserve"> solo se guarda dónde está alojado y la fecha en que se crea</w:t>
+            </w:r>
+            <w:r>
+              <w:rPr>
+                <w:rFonts w:ascii="Arial" w:hAnsi="Arial" w:cs="Arial"/>
+                <w:color w:val="00B050"/>
+                <w:sz w:val="24"/>
+                <w:szCs w:val="24"/>
+                <w:highlight w:val="yellow"/>
+              </w:rPr>
+              <w:t>.</w:t>
+            </w:r>
+          </w:p>
         </w:tc>
         <w:tc>
           <w:tcPr>
@@ -721,13 +780,15 @@
               <w:pStyle w:val="DecimalAligned"/>
               <w:rPr>
                 <w:rFonts w:ascii="Arial" w:hAnsi="Arial" w:cs="Arial"/>
-                <w:sz w:val="24"/>
-                <w:szCs w:val="24"/>
-              </w:rPr>
-            </w:pPr>
-            <w:r>
-              <w:rPr>
-                <w:rFonts w:ascii="Arial" w:hAnsi="Arial" w:cs="Arial"/>
+                <w:color w:val="00B050"/>
+                <w:sz w:val="24"/>
+                <w:szCs w:val="24"/>
+              </w:rPr>
+            </w:pPr>
+            <w:r>
+              <w:rPr>
+                <w:rFonts w:ascii="Arial" w:hAnsi="Arial" w:cs="Arial"/>
+                <w:color w:val="00B050"/>
                 <w:sz w:val="24"/>
                 <w:szCs w:val="24"/>
               </w:rPr>
@@ -744,13 +805,15 @@
               <w:pStyle w:val="DecimalAligned"/>
               <w:rPr>
                 <w:rFonts w:ascii="Arial" w:hAnsi="Arial" w:cs="Arial"/>
-                <w:sz w:val="24"/>
-                <w:szCs w:val="24"/>
-              </w:rPr>
-            </w:pPr>
-            <w:r>
-              <w:rPr>
-                <w:rFonts w:ascii="Arial" w:hAnsi="Arial" w:cs="Arial"/>
+                <w:color w:val="00B050"/>
+                <w:sz w:val="24"/>
+                <w:szCs w:val="24"/>
+              </w:rPr>
+            </w:pPr>
+            <w:r>
+              <w:rPr>
+                <w:rFonts w:ascii="Arial" w:hAnsi="Arial" w:cs="Arial"/>
+                <w:color w:val="00B050"/>
                 <w:sz w:val="24"/>
                 <w:szCs w:val="24"/>
               </w:rPr>
@@ -976,6 +1039,7 @@
                 <w:sz w:val="24"/>
                 <w:szCs w:val="24"/>
               </w:rPr>
+              <w:lastRenderedPageBreak/>
               <w:t>Hacer una prueba completa del sistema</w:t>
             </w:r>
           </w:p>
@@ -1120,7 +1184,6 @@
                 <w:sz w:val="24"/>
                 <w:szCs w:val="24"/>
               </w:rPr>
-              <w:lastRenderedPageBreak/>
               <w:t>Revisión de la tesis</w:t>
             </w:r>
             <w:r>

</xml_diff>

<commit_message>
Arreglo de errores en escritura
</commit_message>
<xml_diff>
--- a/Tesis/Plan de Actividades.docx
+++ b/Tesis/Plan de Actividades.docx
@@ -1044,14 +1044,15 @@
                 <w:rFonts w:ascii="Arial" w:hAnsi="Arial" w:cs="Arial"/>
                 <w:b/>
                 <w:bCs/>
-                <w:color w:val="24292F"/>
-                <w:sz w:val="24"/>
-                <w:szCs w:val="24"/>
-              </w:rPr>
-            </w:pPr>
-            <w:r>
-              <w:rPr>
-                <w:rFonts w:ascii="Arial" w:hAnsi="Arial" w:cs="Arial"/>
+                <w:color w:val="00B050"/>
+                <w:sz w:val="24"/>
+                <w:szCs w:val="24"/>
+              </w:rPr>
+            </w:pPr>
+            <w:r>
+              <w:rPr>
+                <w:rFonts w:ascii="Arial" w:hAnsi="Arial" w:cs="Arial"/>
+                <w:color w:val="00B050"/>
                 <w:sz w:val="24"/>
                 <w:szCs w:val="24"/>
               </w:rPr>
@@ -1063,7 +1064,7 @@
                 <w:rFonts w:ascii="Arial" w:hAnsi="Arial" w:cs="Arial"/>
                 <w:b/>
                 <w:bCs/>
-                <w:color w:val="24292F"/>
+                <w:color w:val="00B050"/>
                 <w:sz w:val="24"/>
                 <w:szCs w:val="24"/>
               </w:rPr>
@@ -1075,7 +1076,7 @@
                 <w:rFonts w:ascii="Arial" w:hAnsi="Arial" w:cs="Arial"/>
                 <w:b/>
                 <w:bCs/>
-                <w:color w:val="24292F"/>
+                <w:color w:val="00B050"/>
                 <w:sz w:val="24"/>
                 <w:szCs w:val="24"/>
               </w:rPr>
@@ -1087,7 +1088,7 @@
                 <w:rFonts w:ascii="Arial" w:hAnsi="Arial" w:cs="Arial"/>
                 <w:b/>
                 <w:bCs/>
-                <w:color w:val="24292F"/>
+                <w:color w:val="00B050"/>
                 <w:sz w:val="24"/>
                 <w:szCs w:val="24"/>
               </w:rPr>
@@ -1099,7 +1100,7 @@
                 <w:rFonts w:ascii="Arial" w:hAnsi="Arial" w:cs="Arial"/>
                 <w:b/>
                 <w:bCs/>
-                <w:color w:val="24292F"/>
+                <w:color w:val="00B050"/>
                 <w:sz w:val="24"/>
                 <w:szCs w:val="24"/>
               </w:rPr>
@@ -1111,6 +1112,7 @@
             <w:pPr>
               <w:rPr>
                 <w:rFonts w:ascii="Arial" w:hAnsi="Arial" w:cs="Arial"/>
+                <w:color w:val="00B050"/>
                 <w:sz w:val="24"/>
                 <w:szCs w:val="24"/>
                 <w:lang w:val="es-US"/>
@@ -1127,13 +1129,15 @@
               <w:pStyle w:val="DecimalAligned"/>
               <w:rPr>
                 <w:rFonts w:ascii="Arial" w:hAnsi="Arial" w:cs="Arial"/>
-                <w:sz w:val="24"/>
-                <w:szCs w:val="24"/>
-              </w:rPr>
-            </w:pPr>
-            <w:r>
-              <w:rPr>
-                <w:rFonts w:ascii="Arial" w:hAnsi="Arial" w:cs="Arial"/>
+                <w:color w:val="00B050"/>
+                <w:sz w:val="24"/>
+                <w:szCs w:val="24"/>
+              </w:rPr>
+            </w:pPr>
+            <w:r>
+              <w:rPr>
+                <w:rFonts w:ascii="Arial" w:hAnsi="Arial" w:cs="Arial"/>
+                <w:color w:val="00B050"/>
                 <w:sz w:val="24"/>
                 <w:szCs w:val="24"/>
               </w:rPr>
@@ -1150,13 +1154,15 @@
               <w:pStyle w:val="DecimalAligned"/>
               <w:rPr>
                 <w:rFonts w:ascii="Arial" w:hAnsi="Arial" w:cs="Arial"/>
-                <w:sz w:val="24"/>
-                <w:szCs w:val="24"/>
-              </w:rPr>
-            </w:pPr>
-            <w:r>
-              <w:rPr>
-                <w:rFonts w:ascii="Arial" w:hAnsi="Arial" w:cs="Arial"/>
+                <w:color w:val="00B050"/>
+                <w:sz w:val="24"/>
+                <w:szCs w:val="24"/>
+              </w:rPr>
+            </w:pPr>
+            <w:r>
+              <w:rPr>
+                <w:rFonts w:ascii="Arial" w:hAnsi="Arial" w:cs="Arial"/>
+                <w:color w:val="00B050"/>
                 <w:sz w:val="24"/>
                 <w:szCs w:val="24"/>
               </w:rPr>
@@ -1165,6 +1171,7 @@
             <w:r>
               <w:rPr>
                 <w:rFonts w:ascii="Arial" w:hAnsi="Arial" w:cs="Arial"/>
+                <w:color w:val="00B050"/>
                 <w:sz w:val="24"/>
                 <w:szCs w:val="24"/>
               </w:rPr>
@@ -1181,13 +1188,15 @@
               <w:pStyle w:val="DecimalAligned"/>
               <w:rPr>
                 <w:rFonts w:ascii="Arial" w:hAnsi="Arial" w:cs="Arial"/>
-                <w:sz w:val="24"/>
-                <w:szCs w:val="24"/>
-              </w:rPr>
-            </w:pPr>
-            <w:r>
-              <w:rPr>
-                <w:rFonts w:ascii="Arial" w:hAnsi="Arial" w:cs="Arial"/>
+                <w:color w:val="00B050"/>
+                <w:sz w:val="24"/>
+                <w:szCs w:val="24"/>
+              </w:rPr>
+            </w:pPr>
+            <w:r>
+              <w:rPr>
+                <w:rFonts w:ascii="Arial" w:hAnsi="Arial" w:cs="Arial"/>
+                <w:color w:val="00B050"/>
                 <w:sz w:val="24"/>
                 <w:szCs w:val="24"/>
               </w:rPr>

</xml_diff>

<commit_message>
Correccion de errores y videos actualizados
</commit_message>
<xml_diff>
--- a/Tesis/Plan de Actividades.docx
+++ b/Tesis/Plan de Actividades.docx
@@ -1133,7 +1133,7 @@
                 <w:sz w:val="24"/>
                 <w:szCs w:val="24"/>
               </w:rPr>
-              <w:t>3</w:t>
+              <w:t>4</w:t>
             </w:r>
             <w:r>
               <w:rPr>
@@ -1266,7 +1266,7 @@
                 <w:sz w:val="24"/>
                 <w:szCs w:val="24"/>
               </w:rPr>
-              <w:t>4</w:t>
+              <w:t>6</w:t>
             </w:r>
             <w:r>
               <w:rPr>
@@ -1310,7 +1310,7 @@
                 <w:sz w:val="24"/>
                 <w:szCs w:val="24"/>
               </w:rPr>
-              <w:t>6</w:t>
+              <w:t>8</w:t>
             </w:r>
             <w:r>
               <w:rPr>

</xml_diff>